<commit_message>
Commit depois de muito tempo
</commit_message>
<xml_diff>
--- a/grifos/417823 - PREMIUM SAÚDE S.A.docx
+++ b/grifos/417823 - PREMIUM SAÚDE S.A.docx
@@ -27,6 +27,7 @@
           <w:rFonts w:ascii="Times New Roman" w:hAnsi="Times New Roman" w:cs="Times New Roman"/>
           <w:sz w:val="24"/>
           <w:szCs w:val="24"/>
+          <w:highlight w:val="yellow"/>
         </w:rPr>
         <w:t>29 de junho de 2022</w:t>
       </w:r>
@@ -177,7 +178,7 @@
           <w:sz w:val="24"/>
           <w:szCs w:val="24"/>
         </w:rPr>
-        <w:t>120435</w:t>
+        <w:t>158933</w:t>
       </w:r>
       <w:r>
         <w:rPr>
@@ -303,7 +304,7 @@
           <w:sz w:val="24"/>
           <w:szCs w:val="24"/>
         </w:rPr>
-        <w:t>Protocolo nº 8128700</w:t>
+        <w:t>Protocolo nº 8232833</w:t>
       </w:r>
       <w:r>
         <w:rPr>
@@ -374,7 +375,7 @@
           <w:sz w:val="24"/>
           <w:szCs w:val="24"/>
         </w:rPr>
-        <w:t>5746215</w:t>
+        <w:t>5826940</w:t>
       </w:r>
       <w:r>
         <w:rPr>
@@ -536,7 +537,7 @@
           <w:sz w:val="24"/>
           <w:szCs w:val="24"/>
         </w:rPr>
-        <w:t>o</w:t>
+        <w:t>a</w:t>
       </w:r>
       <w:r>
         <w:rPr>
@@ -585,7 +586,7 @@
           <w:sz w:val="24"/>
           <w:szCs w:val="24"/>
         </w:rPr>
-        <w:t>o</w:t>
+        <w:t>a</w:t>
       </w:r>
       <w:r>
         <w:rPr>
@@ -625,6 +626,23 @@
           <w:sz w:val="24"/>
           <w:szCs w:val="24"/>
         </w:rPr>
+        <w:fldChar w:fldCharType="separate"/>
+      </w:r>
+      <w:r>
+        <w:rPr>
+          <w:rFonts w:ascii="Times New Roman" w:hAnsi="Times New Roman" w:cs="Times New Roman"/>
+          <w:noProof/>
+          <w:sz w:val="24"/>
+          <w:szCs w:val="24"/>
+        </w:rPr>
+        <w:t>a</w:t>
+      </w:r>
+      <w:r>
+        <w:rPr>
+          <w:rFonts w:ascii="Times New Roman" w:hAnsi="Times New Roman" w:cs="Times New Roman"/>
+          <w:sz w:val="24"/>
+          <w:szCs w:val="24"/>
+        </w:rPr>
         <w:fldChar w:fldCharType="end"/>
       </w:r>
       <w:r>
@@ -674,7 +692,7 @@
           <w:sz w:val="24"/>
           <w:szCs w:val="24"/>
         </w:rPr>
-        <w:t>KAIQUE RAMOS BRASIL</w:t>
+        <w:t>RISOMAR SILVA MACHADO</w:t>
       </w:r>
       <w:r>
         <w:rPr>
@@ -759,7 +777,7 @@
           <w:sz w:val="24"/>
           <w:szCs w:val="24"/>
         </w:rPr>
-        <w:t>o</w:t>
+        <w:t>a</w:t>
       </w:r>
       <w:r>
         <w:rPr>
@@ -808,7 +826,7 @@
           <w:sz w:val="24"/>
           <w:szCs w:val="24"/>
         </w:rPr>
-        <w:t>o</w:t>
+        <w:t>a</w:t>
       </w:r>
       <w:r>
         <w:rPr>
@@ -857,7 +875,7 @@
           <w:sz w:val="24"/>
           <w:szCs w:val="24"/>
         </w:rPr>
-        <w:t>o</w:t>
+        <w:t>a</w:t>
       </w:r>
       <w:r>
         <w:rPr>
@@ -948,7 +966,7 @@
           <w:sz w:val="24"/>
           <w:szCs w:val="24"/>
         </w:rPr>
-        <w:t>Interlocutor(a), que se identifica como mãe do beneficiário, questiona a não cobertura para espirometria pré e pós bronco dilatador . O procedimento foi solicitado à operadora no dia 08/06/2022, para realização no município Belo Horizonte e a operadora indicou prestadores que não realizam o procedimento. Protocolo 41782320220608900996 data 08/06/2022</w:t>
+        <w:t>Beneficiária, questiona a falta de atendimento para exame endoscopia digestiva alta com biopsia e colonoscopia com biopsia r cirurgia paciente com prolapso uterino com bola na vagina (conforme guia médica). A solicitação foi feita à Operadora no dia 19/08/2022, para realização no município Recife/PR. Não possível contato com a operadora pelos telefones 3133707017 08001115859 data desde 19/08/2022, sem sucesso.</w:t>
       </w:r>
       <w:r>
         <w:rPr>
@@ -966,7 +984,33 @@
           <w:sz w:val="24"/>
           <w:szCs w:val="24"/>
         </w:rPr>
-        <w:t>.”</w:t>
+        <w:t>.</w:t>
+      </w:r>
+      <w:r>
+        <w:rPr>
+          <w:rFonts w:ascii="Times New Roman" w:hAnsi="Times New Roman" w:cs="Times New Roman"/>
+          <w:sz w:val="24"/>
+          <w:szCs w:val="24"/>
+        </w:rPr>
+        <w:t xml:space="preserve"> </w:t>
+      </w:r>
+      <w:r>
+        <w:rPr>
+          <w:rFonts w:ascii="Times New Roman" w:hAnsi="Times New Roman" w:cs="Times New Roman"/>
+          <w:i/>
+          <w:iCs/>
+          <w:sz w:val="24"/>
+          <w:szCs w:val="24"/>
+        </w:rPr>
+        <w:t>(sic)</w:t>
+      </w:r>
+      <w:r>
+        <w:rPr>
+          <w:rFonts w:ascii="Times New Roman" w:hAnsi="Times New Roman" w:cs="Times New Roman"/>
+          <w:sz w:val="24"/>
+          <w:szCs w:val="24"/>
+        </w:rPr>
+        <w:t>”</w:t>
       </w:r>
     </w:p>
     <w:p>
@@ -1002,7 +1046,7 @@
           <w:sz w:val="24"/>
           <w:szCs w:val="24"/>
         </w:rPr>
-        <w:t>Delineado o objeto do questionamento manifestado pelo denunciante em sua reclamação apresentada à ANS, importante mencionar que o Sr</w:t>
+        <w:t>Delineado o objeto do questionamento manifestado pel</w:t>
       </w:r>
       <w:r>
         <w:rPr>
@@ -1018,6 +1062,104 @@
           <w:sz w:val="24"/>
           <w:szCs w:val="24"/>
         </w:rPr>
+        <w:instrText xml:space="preserve"> MERGEFIELD SEXO1 </w:instrText>
+      </w:r>
+      <w:r>
+        <w:rPr>
+          <w:rFonts w:ascii="Times New Roman" w:hAnsi="Times New Roman" w:cs="Times New Roman"/>
+          <w:sz w:val="24"/>
+          <w:szCs w:val="24"/>
+        </w:rPr>
+        <w:fldChar w:fldCharType="separate"/>
+      </w:r>
+      <w:r>
+        <w:rPr>
+          <w:rFonts w:ascii="Times New Roman" w:hAnsi="Times New Roman" w:cs="Times New Roman"/>
+          <w:noProof/>
+          <w:sz w:val="24"/>
+          <w:szCs w:val="24"/>
+        </w:rPr>
+        <w:t>a</w:t>
+      </w:r>
+      <w:r>
+        <w:rPr>
+          <w:rFonts w:ascii="Times New Roman" w:hAnsi="Times New Roman" w:cs="Times New Roman"/>
+          <w:sz w:val="24"/>
+          <w:szCs w:val="24"/>
+        </w:rPr>
+        <w:fldChar w:fldCharType="end"/>
+      </w:r>
+      <w:r>
+        <w:rPr>
+          <w:rFonts w:ascii="Times New Roman" w:hAnsi="Times New Roman" w:cs="Times New Roman"/>
+          <w:sz w:val="24"/>
+          <w:szCs w:val="24"/>
+        </w:rPr>
+        <w:t xml:space="preserve"> denunciante em sua reclamação apresentada à ANS, importante mencionar que </w:t>
+      </w:r>
+      <w:r>
+        <w:rPr>
+          <w:rFonts w:ascii="Times New Roman" w:hAnsi="Times New Roman" w:cs="Times New Roman"/>
+          <w:sz w:val="24"/>
+          <w:szCs w:val="24"/>
+        </w:rPr>
+        <w:fldChar w:fldCharType="begin"/>
+      </w:r>
+      <w:r>
+        <w:rPr>
+          <w:rFonts w:ascii="Times New Roman" w:hAnsi="Times New Roman" w:cs="Times New Roman"/>
+          <w:sz w:val="24"/>
+          <w:szCs w:val="24"/>
+        </w:rPr>
+        <w:instrText xml:space="preserve"> MERGEFIELD SEXO1 </w:instrText>
+      </w:r>
+      <w:r>
+        <w:rPr>
+          <w:rFonts w:ascii="Times New Roman" w:hAnsi="Times New Roman" w:cs="Times New Roman"/>
+          <w:sz w:val="24"/>
+          <w:szCs w:val="24"/>
+        </w:rPr>
+        <w:fldChar w:fldCharType="separate"/>
+      </w:r>
+      <w:r>
+        <w:rPr>
+          <w:rFonts w:ascii="Times New Roman" w:hAnsi="Times New Roman" w:cs="Times New Roman"/>
+          <w:noProof/>
+          <w:sz w:val="24"/>
+          <w:szCs w:val="24"/>
+        </w:rPr>
+        <w:t>a</w:t>
+      </w:r>
+      <w:r>
+        <w:rPr>
+          <w:rFonts w:ascii="Times New Roman" w:hAnsi="Times New Roman" w:cs="Times New Roman"/>
+          <w:sz w:val="24"/>
+          <w:szCs w:val="24"/>
+        </w:rPr>
+        <w:fldChar w:fldCharType="end"/>
+      </w:r>
+      <w:r>
+        <w:rPr>
+          <w:rFonts w:ascii="Times New Roman" w:hAnsi="Times New Roman" w:cs="Times New Roman"/>
+          <w:sz w:val="24"/>
+          <w:szCs w:val="24"/>
+        </w:rPr>
+        <w:t xml:space="preserve"> Sr</w:t>
+      </w:r>
+      <w:r>
+        <w:rPr>
+          <w:rFonts w:ascii="Times New Roman" w:hAnsi="Times New Roman" w:cs="Times New Roman"/>
+          <w:sz w:val="24"/>
+          <w:szCs w:val="24"/>
+        </w:rPr>
+        <w:fldChar w:fldCharType="begin"/>
+      </w:r>
+      <w:r>
+        <w:rPr>
+          <w:rFonts w:ascii="Times New Roman" w:hAnsi="Times New Roman" w:cs="Times New Roman"/>
+          <w:sz w:val="24"/>
+          <w:szCs w:val="24"/>
+        </w:rPr>
         <w:instrText xml:space="preserve"> MERGEFIELD "SEXO2" </w:instrText>
       </w:r>
       <w:r>
@@ -1026,6 +1168,23 @@
           <w:sz w:val="24"/>
           <w:szCs w:val="24"/>
         </w:rPr>
+        <w:fldChar w:fldCharType="separate"/>
+      </w:r>
+      <w:r>
+        <w:rPr>
+          <w:rFonts w:ascii="Times New Roman" w:hAnsi="Times New Roman" w:cs="Times New Roman"/>
+          <w:noProof/>
+          <w:sz w:val="24"/>
+          <w:szCs w:val="24"/>
+        </w:rPr>
+        <w:t>a</w:t>
+      </w:r>
+      <w:r>
+        <w:rPr>
+          <w:rFonts w:ascii="Times New Roman" w:hAnsi="Times New Roman" w:cs="Times New Roman"/>
+          <w:sz w:val="24"/>
+          <w:szCs w:val="24"/>
+        </w:rPr>
         <w:fldChar w:fldCharType="end"/>
       </w:r>
       <w:r>
@@ -1067,7 +1226,7 @@
           <w:sz w:val="24"/>
           <w:szCs w:val="24"/>
         </w:rPr>
-        <w:t>KAIQUE RAMOS BRASIL</w:t>
+        <w:t>RISOMAR SILVA MACHADO</w:t>
       </w:r>
       <w:r>
         <w:rPr>
@@ -1116,7 +1275,7 @@
           <w:sz w:val="24"/>
           <w:szCs w:val="24"/>
         </w:rPr>
-        <w:t>o</w:t>
+        <w:t>a</w:t>
       </w:r>
       <w:r>
         <w:rPr>
@@ -1165,7 +1324,7 @@
           <w:sz w:val="24"/>
           <w:szCs w:val="24"/>
         </w:rPr>
-        <w:t>o</w:t>
+        <w:t>a</w:t>
       </w:r>
       <w:r>
         <w:rPr>
@@ -1304,7 +1463,6 @@
           <w:szCs w:val="24"/>
           <w:lang w:val="pt-BR"/>
         </w:rPr>
-        <w:lastRenderedPageBreak/>
         <w:t>Feita a introdução acima, seguem as informações pertinentes à denúncia e que denotam a inexistência de infração à Lei nº 9.656/98 e a sua regulação.</w:t>
       </w:r>
     </w:p>
@@ -1431,6 +1589,33 @@
           <w:szCs w:val="24"/>
           <w:lang w:val="pt-BR"/>
         </w:rPr>
+        <w:fldChar w:fldCharType="begin"/>
+      </w:r>
+      <w:r>
+        <w:rPr>
+          <w:b w:val="0"/>
+          <w:sz w:val="24"/>
+          <w:szCs w:val="24"/>
+          <w:lang w:val="pt-BR"/>
+        </w:rPr>
+        <w:instrText xml:space="preserve"> MERGEFIELD SEXO1 </w:instrText>
+      </w:r>
+      <w:r>
+        <w:rPr>
+          <w:b w:val="0"/>
+          <w:sz w:val="24"/>
+          <w:szCs w:val="24"/>
+          <w:lang w:val="pt-BR"/>
+        </w:rPr>
+        <w:fldChar w:fldCharType="separate"/>
+      </w:r>
+      <w:r>
+        <w:rPr>
+          <w:noProof/>
+          <w:sz w:val="24"/>
+          <w:szCs w:val="24"/>
+          <w:lang w:val="pt-BR"/>
+        </w:rPr>
         <w:t>a</w:t>
       </w:r>
       <w:r>
@@ -1440,6 +1625,15 @@
           <w:szCs w:val="24"/>
           <w:lang w:val="pt-BR"/>
         </w:rPr>
+        <w:fldChar w:fldCharType="end"/>
+      </w:r>
+      <w:r>
+        <w:rPr>
+          <w:b w:val="0"/>
+          <w:sz w:val="24"/>
+          <w:szCs w:val="24"/>
+          <w:lang w:val="pt-BR"/>
+        </w:rPr>
         <w:t xml:space="preserve"> denunciante, ocasião em que esse foi devidamente esclarecid</w:t>
       </w:r>
       <w:r>
@@ -1449,6 +1643,33 @@
           <w:szCs w:val="24"/>
           <w:lang w:val="pt-BR"/>
         </w:rPr>
+        <w:fldChar w:fldCharType="begin"/>
+      </w:r>
+      <w:r>
+        <w:rPr>
+          <w:b w:val="0"/>
+          <w:sz w:val="24"/>
+          <w:szCs w:val="24"/>
+          <w:lang w:val="pt-BR"/>
+        </w:rPr>
+        <w:instrText xml:space="preserve"> MERGEFIELD SEXO1 </w:instrText>
+      </w:r>
+      <w:r>
+        <w:rPr>
+          <w:b w:val="0"/>
+          <w:sz w:val="24"/>
+          <w:szCs w:val="24"/>
+          <w:lang w:val="pt-BR"/>
+        </w:rPr>
+        <w:fldChar w:fldCharType="separate"/>
+      </w:r>
+      <w:r>
+        <w:rPr>
+          <w:noProof/>
+          <w:sz w:val="24"/>
+          <w:szCs w:val="24"/>
+          <w:lang w:val="pt-BR"/>
+        </w:rPr>
         <w:t>a</w:t>
       </w:r>
       <w:r>
@@ -1458,6 +1679,15 @@
           <w:szCs w:val="24"/>
           <w:lang w:val="pt-BR"/>
         </w:rPr>
+        <w:fldChar w:fldCharType="end"/>
+      </w:r>
+      <w:r>
+        <w:rPr>
+          <w:b w:val="0"/>
+          <w:sz w:val="24"/>
+          <w:szCs w:val="24"/>
+          <w:lang w:val="pt-BR"/>
+        </w:rPr>
         <w:t xml:space="preserve"> acerca das informações ora tratadas </w:t>
       </w:r>
       <w:r>
@@ -1766,7 +1996,7 @@
       </w:r>
     </w:p>
     <w:sectPr>
-      <w:headerReference w:type="default" r:id="rId6"/>
+      <w:headerReference w:type="default" r:id="rId7"/>
       <w:pgSz w:w="11906" w:h="16838"/>
       <w:pgMar w:top="1417" w:right="1701" w:bottom="1417" w:left="1701" w:header="708" w:footer="708" w:gutter="0"/>
       <w:cols w:space="708"/>
@@ -2729,4 +2959,16 @@
     </a:ext>
   </a:extLst>
 </a:theme>
+</file>
+
+<file path=customXml/item1.xml><?xml version="1.0" encoding="utf-8"?>
+<b:Sources xmlns:b="http://schemas.openxmlformats.org/officeDocument/2006/bibliography" xmlns="http://schemas.openxmlformats.org/officeDocument/2006/bibliography" SelectedStyle="\APASixthEditionOfficeOnline.xsl" StyleName="APA" Version="6"/>
+</file>
+
+<file path=customXml/itemProps1.xml><?xml version="1.0" encoding="utf-8"?>
+<ds:datastoreItem xmlns:ds="http://schemas.openxmlformats.org/officeDocument/2006/customXml" ds:itemID="{781D62F1-9008-467F-B2E8-146ED72DEEEE}">
+  <ds:schemaRefs>
+    <ds:schemaRef ds:uri="http://schemas.openxmlformats.org/officeDocument/2006/bibliography"/>
+  </ds:schemaRefs>
+</ds:datastoreItem>
 </file>
</xml_diff>